<commit_message>
Added new Object partially translated
</commit_message>
<xml_diff>
--- a/Official_Object_List.docx
+++ b/Official_Object_List.docx
@@ -4,127 +4,53 @@
   <w:body>
     <w:p>
       <w:pPr>
-        <w:rPr>
-          <w:b/>
-          <w:bCs/>
-          <w:sz w:val="28"/>
-          <w:szCs w:val="28"/>
-        </w:rPr>
+        <w:pStyle w:val="Heading1"/>
       </w:pPr>
       <w:r>
-        <w:rPr>
-          <w:b/>
-          <w:bCs/>
-          <w:sz w:val="28"/>
-          <w:szCs w:val="28"/>
-        </w:rPr>
-        <w:t>Objeto 1.</w:t>
+        <w:t>Object</w:t>
       </w:r>
       <w:r>
-        <w:rPr>
-          <w:b/>
-          <w:bCs/>
-          <w:sz w:val="28"/>
-          <w:szCs w:val="28"/>
-        </w:rPr>
-        <w:t xml:space="preserve"> Tanque</w:t>
+        <w:t xml:space="preserve"> 1. </w:t>
       </w:r>
       <w:r>
-        <w:rPr>
-          <w:b/>
-          <w:bCs/>
-          <w:sz w:val="28"/>
-          <w:szCs w:val="28"/>
-        </w:rPr>
-        <w:t xml:space="preserve"> Agua 1</w:t>
+        <w:t>Water Tanks</w:t>
+      </w:r>
+      <w:r>
+        <w:t xml:space="preserve"> </w:t>
       </w:r>
     </w:p>
     <w:p>
+      <w:pPr>
+        <w:pStyle w:val="Heading2"/>
+      </w:pPr>
       <w:r>
-        <w:rPr>
-          <w:noProof/>
-        </w:rPr>
-        <w:drawing>
-          <wp:anchor distT="0" distB="0" distL="114300" distR="114300" simplePos="0" relativeHeight="251658240" behindDoc="1" locked="0" layoutInCell="1" allowOverlap="1" wp14:anchorId="47C43064" wp14:editId="5EDCA0E5">
-            <wp:simplePos x="0" y="0"/>
-            <wp:positionH relativeFrom="column">
-              <wp:posOffset>18415</wp:posOffset>
-            </wp:positionH>
-            <wp:positionV relativeFrom="paragraph">
-              <wp:posOffset>88265</wp:posOffset>
-            </wp:positionV>
-            <wp:extent cx="1671955" cy="2123440"/>
-            <wp:effectExtent l="0" t="0" r="4445" b="0"/>
-            <wp:wrapTight wrapText="bothSides">
-              <wp:wrapPolygon edited="0">
-                <wp:start x="0" y="0"/>
-                <wp:lineTo x="0" y="21316"/>
-                <wp:lineTo x="21411" y="21316"/>
-                <wp:lineTo x="21411" y="0"/>
-                <wp:lineTo x="0" y="0"/>
-              </wp:wrapPolygon>
-            </wp:wrapTight>
-            <wp:docPr id="386239379" name="Picture 1"/>
-            <wp:cNvGraphicFramePr>
-              <a:graphicFrameLocks xmlns:a="http://schemas.openxmlformats.org/drawingml/2006/main" noChangeAspect="1"/>
-            </wp:cNvGraphicFramePr>
-            <a:graphic xmlns:a="http://schemas.openxmlformats.org/drawingml/2006/main">
-              <a:graphicData uri="http://schemas.openxmlformats.org/drawingml/2006/picture">
-                <pic:pic xmlns:pic="http://schemas.openxmlformats.org/drawingml/2006/picture">
-                  <pic:nvPicPr>
-                    <pic:cNvPr id="386239379" name=""/>
-                    <pic:cNvPicPr/>
-                  </pic:nvPicPr>
-                  <pic:blipFill>
-                    <a:blip r:embed="rId4" cstate="print">
-                      <a:extLst>
-                        <a:ext uri="{28A0092B-C50C-407E-A947-70E740481C1C}">
-                          <a14:useLocalDpi xmlns:a14="http://schemas.microsoft.com/office/drawing/2010/main" val="0"/>
-                        </a:ext>
-                      </a:extLst>
-                    </a:blip>
-                    <a:stretch>
-                      <a:fillRect/>
-                    </a:stretch>
-                  </pic:blipFill>
-                  <pic:spPr>
-                    <a:xfrm>
-                      <a:off x="0" y="0"/>
-                      <a:ext cx="1671955" cy="2123440"/>
-                    </a:xfrm>
-                    <a:prstGeom prst="rect">
-                      <a:avLst/>
-                    </a:prstGeom>
-                  </pic:spPr>
-                </pic:pic>
-              </a:graphicData>
-            </a:graphic>
-            <wp14:sizeRelH relativeFrom="margin">
-              <wp14:pctWidth>0</wp14:pctWidth>
-            </wp14:sizeRelH>
-            <wp14:sizeRelV relativeFrom="margin">
-              <wp14:pctHeight>0</wp14:pctHeight>
-            </wp14:sizeRelV>
-          </wp:anchor>
-        </w:drawing>
+        <w:t>Description</w:t>
       </w:r>
     </w:p>
     <w:p>
       <w:pPr>
-        <w:jc w:val="both"/>
+        <w:rPr>
+          <w:lang w:val="en-US"/>
+        </w:rPr>
       </w:pPr>
       <w:r>
-        <w:t>En la industria del agua, los tanques desempeñan un papel fundamental en el almacenamiento, tratamiento y distribución de agua. Estos tanques son estructuras diseñadas para contener grandes volúmenes de agua y se utilizan en una variedad de aplicaciones, desde sistemas de abastecimiento de agua potable hasta plantas de tratamiento de aguas residuales.</w:t>
+        <w:rPr>
+          <w:lang w:val="en-US"/>
+        </w:rPr>
+        <w:t>In the water industry, tanks play a fundamental role in the storage, treatment, and distribution of water. These tanks are structures designed to contain large volumes of water and are used in a variety of applications, ranging from potable water supply systems to wastewater treatment plants.</w:t>
       </w:r>
     </w:p>
-    <w:p/>
-    <w:p/>
-    <w:p/>
-    <w:p/>
+    <w:p>
+      <w:pPr>
+        <w:rPr>
+          <w:lang w:val="en-US"/>
+        </w:rPr>
+      </w:pPr>
+    </w:p>
     <w:tbl>
       <w:tblPr>
         <w:tblStyle w:val="TableGrid"/>
-        <w:tblpPr w:leftFromText="141" w:rightFromText="141" w:vertAnchor="text" w:horzAnchor="margin" w:tblpY="208"/>
+        <w:tblpPr w:leftFromText="141" w:rightFromText="141" w:vertAnchor="text" w:horzAnchor="margin" w:tblpY="6013"/>
         <w:tblW w:w="0" w:type="auto"/>
         <w:tblLook w:val="04A0" w:firstRow="1" w:lastRow="0" w:firstColumn="1" w:lastColumn="0" w:noHBand="0" w:noVBand="1"/>
       </w:tblPr>
@@ -147,13 +73,15 @@
                 <w:bCs/>
               </w:rPr>
             </w:pPr>
+            <w:proofErr w:type="spellStart"/>
             <w:r>
               <w:rPr>
                 <w:b/>
                 <w:bCs/>
               </w:rPr>
-              <w:t>Nodos</w:t>
-            </w:r>
+              <w:t>Nodes</w:t>
+            </w:r>
+            <w:proofErr w:type="spellEnd"/>
           </w:p>
         </w:tc>
         <w:tc>
@@ -169,18 +97,20 @@
                 <w:bCs/>
               </w:rPr>
             </w:pPr>
+            <w:proofErr w:type="spellStart"/>
             <w:r>
               <w:rPr>
                 <w:b/>
                 <w:bCs/>
               </w:rPr>
-              <w:t>Alarmas</w:t>
-            </w:r>
-          </w:p>
-        </w:tc>
-        <w:tc>
-          <w:tcPr>
-            <w:tcW w:w="1607" w:type="dxa"/>
+              <w:t>Alarms</w:t>
+            </w:r>
+            <w:proofErr w:type="spellEnd"/>
+          </w:p>
+        </w:tc>
+        <w:tc>
+          <w:tcPr>
+            <w:tcW w:w="1730" w:type="dxa"/>
           </w:tcPr>
           <w:p>
             <w:pPr>
@@ -191,13 +121,15 @@
                 <w:bCs/>
               </w:rPr>
             </w:pPr>
+            <w:proofErr w:type="spellStart"/>
             <w:r>
               <w:rPr>
                 <w:b/>
                 <w:bCs/>
               </w:rPr>
-              <w:t>Mantenimientos</w:t>
-            </w:r>
+              <w:t>Maintenance</w:t>
+            </w:r>
+            <w:proofErr w:type="spellEnd"/>
           </w:p>
         </w:tc>
       </w:tr>
@@ -212,8 +144,13 @@
               <w:ind w:left="0"/>
             </w:pPr>
             <w:r>
-              <w:t>Nivel</w:t>
-            </w:r>
+              <w:t xml:space="preserve">Water </w:t>
+            </w:r>
+            <w:proofErr w:type="spellStart"/>
+            <w:r>
+              <w:t>Level</w:t>
+            </w:r>
+            <w:proofErr w:type="spellEnd"/>
           </w:p>
         </w:tc>
         <w:tc>
@@ -226,28 +163,22 @@
               <w:ind w:left="0"/>
             </w:pPr>
             <w:r>
-              <w:t>Nivel Alto</w:t>
-            </w:r>
-            <w:r>
-              <w:t>: 90</w:t>
-            </w:r>
-          </w:p>
-          <w:p>
-            <w:pPr>
-              <w:pStyle w:val="ListParagraph"/>
-              <w:ind w:left="0"/>
-            </w:pPr>
-            <w:r>
-              <w:t>Nivel Bajo</w:t>
-            </w:r>
-            <w:r>
-              <w:t>: 10</w:t>
-            </w:r>
-          </w:p>
-        </w:tc>
-        <w:tc>
-          <w:tcPr>
-            <w:tcW w:w="1607" w:type="dxa"/>
+              <w:t>Nivel Alto: 90</w:t>
+            </w:r>
+          </w:p>
+          <w:p>
+            <w:pPr>
+              <w:pStyle w:val="ListParagraph"/>
+              <w:ind w:left="0"/>
+            </w:pPr>
+            <w:r>
+              <w:t>Nivel Bajo: 10</w:t>
+            </w:r>
+          </w:p>
+        </w:tc>
+        <w:tc>
+          <w:tcPr>
+            <w:tcW w:w="1730" w:type="dxa"/>
           </w:tcPr>
           <w:p>
             <w:pPr>
@@ -267,9 +198,11 @@
               <w:pStyle w:val="ListParagraph"/>
               <w:ind w:left="0"/>
             </w:pPr>
-            <w:r>
-              <w:t>Presión</w:t>
-            </w:r>
+            <w:proofErr w:type="spellStart"/>
+            <w:r>
+              <w:t>Pressure</w:t>
+            </w:r>
+            <w:proofErr w:type="spellEnd"/>
           </w:p>
         </w:tc>
         <w:tc>
@@ -282,31 +215,22 @@
               <w:ind w:left="0"/>
             </w:pPr>
             <w:r>
-              <w:t>Presión Alta</w:t>
-            </w:r>
-            <w:r>
-              <w:t xml:space="preserve">: </w:t>
-            </w:r>
-            <w:r>
-              <w:t>80psi</w:t>
-            </w:r>
-          </w:p>
-          <w:p>
-            <w:pPr>
-              <w:pStyle w:val="ListParagraph"/>
-              <w:ind w:left="0"/>
-            </w:pPr>
-            <w:r>
-              <w:t>Presión Baja</w:t>
-            </w:r>
-            <w:r>
-              <w:t>: 20psi</w:t>
-            </w:r>
-          </w:p>
-        </w:tc>
-        <w:tc>
-          <w:tcPr>
-            <w:tcW w:w="1607" w:type="dxa"/>
+              <w:t>Presión Alta: 80psi</w:t>
+            </w:r>
+          </w:p>
+          <w:p>
+            <w:pPr>
+              <w:pStyle w:val="ListParagraph"/>
+              <w:ind w:left="0"/>
+            </w:pPr>
+            <w:r>
+              <w:t>Presión Baja: 20psi</w:t>
+            </w:r>
+          </w:p>
+        </w:tc>
+        <w:tc>
+          <w:tcPr>
+            <w:tcW w:w="1730" w:type="dxa"/>
           </w:tcPr>
           <w:p>
             <w:pPr>
@@ -326,9 +250,11 @@
               <w:pStyle w:val="ListParagraph"/>
               <w:ind w:left="0"/>
             </w:pPr>
-            <w:r>
-              <w:t>Temperatura</w:t>
-            </w:r>
+            <w:proofErr w:type="spellStart"/>
+            <w:r>
+              <w:t>Temperature</w:t>
+            </w:r>
+            <w:proofErr w:type="spellEnd"/>
           </w:p>
         </w:tc>
         <w:tc>
@@ -341,37 +267,22 @@
               <w:ind w:left="0"/>
             </w:pPr>
             <w:r>
-              <w:t>Temperatura Alta</w:t>
-            </w:r>
-            <w:r>
-              <w:t>:</w:t>
-            </w:r>
-            <w:r>
-              <w:t>40ºC</w:t>
-            </w:r>
-          </w:p>
-          <w:p>
-            <w:pPr>
-              <w:pStyle w:val="ListParagraph"/>
-              <w:ind w:left="0"/>
-            </w:pPr>
-            <w:r>
-              <w:t>Temperatura Baja</w:t>
-            </w:r>
-            <w:r>
-              <w:t>:</w:t>
-            </w:r>
-            <w:r>
-              <w:t>5</w:t>
-            </w:r>
-            <w:r>
-              <w:t>ºC</w:t>
-            </w:r>
-          </w:p>
-        </w:tc>
-        <w:tc>
-          <w:tcPr>
-            <w:tcW w:w="1607" w:type="dxa"/>
+              <w:t>Temperatura Alta:40ºC</w:t>
+            </w:r>
+          </w:p>
+          <w:p>
+            <w:pPr>
+              <w:pStyle w:val="ListParagraph"/>
+              <w:ind w:left="0"/>
+            </w:pPr>
+            <w:r>
+              <w:t>Temperatura Baja:5ºC</w:t>
+            </w:r>
+          </w:p>
+        </w:tc>
+        <w:tc>
+          <w:tcPr>
+            <w:tcW w:w="1730" w:type="dxa"/>
           </w:tcPr>
           <w:p>
             <w:pPr>
@@ -409,37 +320,22 @@
               <w:ind w:left="0"/>
             </w:pPr>
             <w:r>
-              <w:t>pH Alto</w:t>
-            </w:r>
-            <w:r>
-              <w:t>:</w:t>
-            </w:r>
-            <w:r>
-              <w:t xml:space="preserve"> </w:t>
-            </w:r>
-            <w:r>
-              <w:t>8.5</w:t>
-            </w:r>
-          </w:p>
-          <w:p>
-            <w:pPr>
-              <w:pStyle w:val="ListParagraph"/>
-              <w:ind w:left="0"/>
-            </w:pPr>
-            <w:r>
-              <w:t>pH Bajo</w:t>
-            </w:r>
-            <w:r>
-              <w:t xml:space="preserve">: </w:t>
-            </w:r>
-            <w:r>
-              <w:t>6.5</w:t>
-            </w:r>
-          </w:p>
-        </w:tc>
-        <w:tc>
-          <w:tcPr>
-            <w:tcW w:w="1607" w:type="dxa"/>
+              <w:t>pH Alto: 8.5</w:t>
+            </w:r>
+          </w:p>
+          <w:p>
+            <w:pPr>
+              <w:pStyle w:val="ListParagraph"/>
+              <w:ind w:left="0"/>
+            </w:pPr>
+            <w:r>
+              <w:t>pH Bajo: 6.5</w:t>
+            </w:r>
+          </w:p>
+        </w:tc>
+        <w:tc>
+          <w:tcPr>
+            <w:tcW w:w="1730" w:type="dxa"/>
           </w:tcPr>
           <w:p>
             <w:pPr>
@@ -463,8 +359,13 @@
               <w:ind w:left="0"/>
             </w:pPr>
             <w:r>
-              <w:t>Caudal</w:t>
-            </w:r>
+              <w:t xml:space="preserve">Water </w:t>
+            </w:r>
+            <w:proofErr w:type="spellStart"/>
+            <w:r>
+              <w:t>flow</w:t>
+            </w:r>
+            <w:proofErr w:type="spellEnd"/>
           </w:p>
         </w:tc>
         <w:tc>
@@ -477,34 +378,22 @@
               <w:ind w:left="0"/>
             </w:pPr>
             <w:r>
-              <w:t>Caudal Alto</w:t>
-            </w:r>
-            <w:r>
-              <w:t>:500</w:t>
-            </w:r>
-            <w:r>
-              <w:t xml:space="preserve"> l/min</w:t>
-            </w:r>
-          </w:p>
-          <w:p>
-            <w:pPr>
-              <w:pStyle w:val="ListParagraph"/>
-              <w:ind w:left="0"/>
-            </w:pPr>
-            <w:r>
-              <w:t>Caudal Bajo</w:t>
-            </w:r>
-            <w:r>
-              <w:t>:50</w:t>
-            </w:r>
-            <w:r>
-              <w:t xml:space="preserve"> l/min</w:t>
-            </w:r>
-          </w:p>
-        </w:tc>
-        <w:tc>
-          <w:tcPr>
-            <w:tcW w:w="1607" w:type="dxa"/>
+              <w:t>Caudal Alto:500 l/min</w:t>
+            </w:r>
+          </w:p>
+          <w:p>
+            <w:pPr>
+              <w:pStyle w:val="ListParagraph"/>
+              <w:ind w:left="0"/>
+            </w:pPr>
+            <w:r>
+              <w:t>Caudal Bajo:50 l/min</w:t>
+            </w:r>
+          </w:p>
+        </w:tc>
+        <w:tc>
+          <w:tcPr>
+            <w:tcW w:w="1730" w:type="dxa"/>
           </w:tcPr>
           <w:p>
             <w:pPr>
@@ -527,9 +416,19 @@
               <w:pStyle w:val="ListParagraph"/>
               <w:ind w:left="0"/>
             </w:pPr>
-            <w:r>
-              <w:t>Nivel de cloro</w:t>
-            </w:r>
+            <w:proofErr w:type="spellStart"/>
+            <w:r>
+              <w:t>Clorine</w:t>
+            </w:r>
+            <w:proofErr w:type="spellEnd"/>
+            <w:r>
+              <w:t xml:space="preserve"> </w:t>
+            </w:r>
+            <w:proofErr w:type="spellStart"/>
+            <w:r>
+              <w:t>Level</w:t>
+            </w:r>
+            <w:proofErr w:type="spellEnd"/>
           </w:p>
         </w:tc>
         <w:tc>
@@ -542,31 +441,22 @@
               <w:ind w:left="0"/>
             </w:pPr>
             <w:r>
-              <w:t>Nivel Cloro Alto</w:t>
-            </w:r>
-            <w:r>
-              <w:t>: 0.2</w:t>
-            </w:r>
-            <w:r>
-              <w:t>ppm</w:t>
-            </w:r>
-          </w:p>
-          <w:p>
-            <w:pPr>
-              <w:pStyle w:val="ListParagraph"/>
-              <w:ind w:left="0"/>
-            </w:pPr>
-            <w:r>
-              <w:t>Nivel Cloro Bajo</w:t>
-            </w:r>
-            <w:r>
-              <w:t>: 2ppm</w:t>
-            </w:r>
-          </w:p>
-        </w:tc>
-        <w:tc>
-          <w:tcPr>
-            <w:tcW w:w="1607" w:type="dxa"/>
+              <w:t>Nivel Cloro Alto: 0.2ppm</w:t>
+            </w:r>
+          </w:p>
+          <w:p>
+            <w:pPr>
+              <w:pStyle w:val="ListParagraph"/>
+              <w:ind w:left="0"/>
+            </w:pPr>
+            <w:r>
+              <w:t>Nivel Cloro Bajo: 2ppm</w:t>
+            </w:r>
+          </w:p>
+        </w:tc>
+        <w:tc>
+          <w:tcPr>
+            <w:tcW w:w="1730" w:type="dxa"/>
           </w:tcPr>
           <w:p>
             <w:pPr>
@@ -589,12 +479,25 @@
               <w:pStyle w:val="ListParagraph"/>
               <w:ind w:left="0"/>
             </w:pPr>
-            <w:r>
-              <w:t xml:space="preserve">Conductividad </w:t>
-            </w:r>
-            <w:r>
-              <w:t>eléctrica</w:t>
-            </w:r>
+            <w:proofErr w:type="spellStart"/>
+            <w:r>
+              <w:t>E</w:t>
+            </w:r>
+            <w:r>
+              <w:t>lectrical</w:t>
+            </w:r>
+            <w:proofErr w:type="spellEnd"/>
+            <w:r>
+              <w:t xml:space="preserve"> </w:t>
+            </w:r>
+            <w:proofErr w:type="spellStart"/>
+            <w:r>
+              <w:t>C</w:t>
+            </w:r>
+            <w:r>
+              <w:t>onductivity</w:t>
+            </w:r>
+            <w:proofErr w:type="spellEnd"/>
           </w:p>
         </w:tc>
         <w:tc>
@@ -607,10 +510,7 @@
               <w:ind w:left="0"/>
             </w:pPr>
             <w:r>
-              <w:t>Conductividad Alta</w:t>
-            </w:r>
-            <w:r>
-              <w:t>:</w:t>
+              <w:t>Conductividad Alta:</w:t>
             </w:r>
             <w:r>
               <w:t xml:space="preserve"> </w:t>
@@ -628,10 +528,7 @@
               <w:ind w:left="0"/>
             </w:pPr>
             <w:r>
-              <w:t>Conductividad Baja</w:t>
-            </w:r>
-            <w:r>
-              <w:t>:</w:t>
+              <w:t>Conductividad Baja:</w:t>
             </w:r>
             <w:r>
               <w:t xml:space="preserve"> 500 µS/cm.</w:t>
@@ -640,7 +537,7 @@
         </w:tc>
         <w:tc>
           <w:tcPr>
-            <w:tcW w:w="1607" w:type="dxa"/>
+            <w:tcW w:w="1730" w:type="dxa"/>
           </w:tcPr>
           <w:p>
             <w:pPr>
@@ -651,10 +548,269 @@
         </w:tc>
       </w:tr>
     </w:tbl>
+    <w:p>
+      <w:pPr>
+        <w:pStyle w:val="Heading2"/>
+      </w:pPr>
+      <w:r>
+        <w:t>Appearance</w:t>
+      </w:r>
+    </w:p>
+    <w:p>
+      <w:pPr>
+        <w:rPr>
+          <w:lang w:val="en-US"/>
+        </w:rPr>
+      </w:pPr>
+      <w:r>
+        <w:rPr>
+          <w:noProof/>
+          <w:lang w:val="en-US"/>
+        </w:rPr>
+        <mc:AlternateContent>
+          <mc:Choice Requires="wpg">
+            <w:drawing>
+              <wp:anchor distT="0" distB="0" distL="114300" distR="114300" simplePos="0" relativeHeight="251660288" behindDoc="0" locked="0" layoutInCell="1" allowOverlap="1" wp14:anchorId="6715BD05" wp14:editId="07B64CBB">
+                <wp:simplePos x="0" y="0"/>
+                <wp:positionH relativeFrom="column">
+                  <wp:posOffset>-332713</wp:posOffset>
+                </wp:positionH>
+                <wp:positionV relativeFrom="paragraph">
+                  <wp:posOffset>202289</wp:posOffset>
+                </wp:positionV>
+                <wp:extent cx="1883935" cy="2668270"/>
+                <wp:effectExtent l="0" t="0" r="0" b="0"/>
+                <wp:wrapNone/>
+                <wp:docPr id="1459494397" name="Group 1"/>
+                <wp:cNvGraphicFramePr/>
+                <a:graphic xmlns:a="http://schemas.openxmlformats.org/drawingml/2006/main">
+                  <a:graphicData uri="http://schemas.microsoft.com/office/word/2010/wordprocessingGroup">
+                    <wpg:wgp>
+                      <wpg:cNvGrpSpPr/>
+                      <wpg:grpSpPr>
+                        <a:xfrm>
+                          <a:off x="0" y="0"/>
+                          <a:ext cx="1883935" cy="2668270"/>
+                          <a:chOff x="-87465" y="0"/>
+                          <a:chExt cx="1883935" cy="2668270"/>
+                        </a:xfrm>
+                      </wpg:grpSpPr>
+                      <pic:pic xmlns:pic="http://schemas.openxmlformats.org/drawingml/2006/picture">
+                        <pic:nvPicPr>
+                          <pic:cNvPr id="386239379" name="Picture 1"/>
+                          <pic:cNvPicPr>
+                            <a:picLocks noChangeAspect="1"/>
+                          </pic:cNvPicPr>
+                        </pic:nvPicPr>
+                        <pic:blipFill>
+                          <a:blip r:embed="rId5" cstate="print">
+                            <a:extLst>
+                              <a:ext uri="{28A0092B-C50C-407E-A947-70E740481C1C}">
+                                <a14:useLocalDpi xmlns:a14="http://schemas.microsoft.com/office/drawing/2010/main" val="0"/>
+                              </a:ext>
+                            </a:extLst>
+                          </a:blip>
+                          <a:stretch>
+                            <a:fillRect/>
+                          </a:stretch>
+                        </pic:blipFill>
+                        <pic:spPr>
+                          <a:xfrm>
+                            <a:off x="0" y="0"/>
+                            <a:ext cx="1671955" cy="2123440"/>
+                          </a:xfrm>
+                          <a:prstGeom prst="rect">
+                            <a:avLst/>
+                          </a:prstGeom>
+                        </pic:spPr>
+                      </pic:pic>
+                      <wps:wsp>
+                        <wps:cNvPr id="217" name="Text Box 2"/>
+                        <wps:cNvSpPr txBox="1">
+                          <a:spLocks noChangeArrowheads="1"/>
+                        </wps:cNvSpPr>
+                        <wps:spPr bwMode="auto">
+                          <a:xfrm>
+                            <a:off x="-87465" y="2281556"/>
+                            <a:ext cx="1883935" cy="386714"/>
+                          </a:xfrm>
+                          <a:prstGeom prst="rect">
+                            <a:avLst/>
+                          </a:prstGeom>
+                          <a:noFill/>
+                          <a:ln w="9525">
+                            <a:noFill/>
+                            <a:miter lim="800000"/>
+                            <a:headEnd/>
+                            <a:tailEnd/>
+                          </a:ln>
+                        </wps:spPr>
+                        <wps:txbx>
+                          <w:txbxContent>
+                            <w:p>
+                              <w:pPr>
+                                <w:jc w:val="center"/>
+                                <w:rPr>
+                                  <w:b/>
+                                  <w:bCs/>
+                                  <w:lang w:val="en-US"/>
+                                </w:rPr>
+                              </w:pPr>
+                              <w:r>
+                                <w:rPr>
+                                  <w:b/>
+                                  <w:bCs/>
+                                </w:rPr>
+                                <w:t>Option 1</w:t>
+                              </w:r>
+                              <w:r>
+                                <w:rPr>
+                                  <w:b/>
+                                  <w:bCs/>
+                                </w:rPr>
+                                <w:t xml:space="preserve">. </w:t>
+                              </w:r>
+                              <w:r>
+                                <w:t>Water Tank 1</w:t>
+                              </w:r>
+                            </w:p>
+                          </w:txbxContent>
+                        </wps:txbx>
+                        <wps:bodyPr rot="0" vert="horz" wrap="square" lIns="91440" tIns="45720" rIns="91440" bIns="45720" anchor="t" anchorCtr="0">
+                          <a:spAutoFit/>
+                        </wps:bodyPr>
+                      </wps:wsp>
+                    </wpg:wgp>
+                  </a:graphicData>
+                </a:graphic>
+                <wp14:sizeRelH relativeFrom="margin">
+                  <wp14:pctWidth>0</wp14:pctWidth>
+                </wp14:sizeRelH>
+              </wp:anchor>
+            </w:drawing>
+          </mc:Choice>
+          <mc:Fallback>
+            <w:pict>
+              <v:group w14:anchorId="6715BD05" id="Group 1" o:spid="_x0000_s1026" style="position:absolute;margin-left:-26.2pt;margin-top:15.95pt;width:148.35pt;height:210.1pt;z-index:251660288;mso-width-relative:margin" coordorigin="-874" coordsize="18839,26682" o:gfxdata="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">
+                <v:shapetype id="_x0000_t75" coordsize="21600,21600" o:spt="75" o:preferrelative="t" path="m@4@5l@4@11@9@11@9@5xe" filled="f" stroked="f">
+                  <v:stroke joinstyle="miter"/>
+                  <v:formulas>
+                    <v:f eqn="if lineDrawn pixelLineWidth 0"/>
+                    <v:f eqn="sum @0 1 0"/>
+                    <v:f eqn="sum 0 0 @1"/>
+                    <v:f eqn="prod @2 1 2"/>
+                    <v:f eqn="prod @3 21600 pixelWidth"/>
+                    <v:f eqn="prod @3 21600 pixelHeight"/>
+                    <v:f eqn="sum @0 0 1"/>
+                    <v:f eqn="prod @6 1 2"/>
+                    <v:f eqn="prod @7 21600 pixelWidth"/>
+                    <v:f eqn="sum @8 21600 0"/>
+                    <v:f eqn="prod @7 21600 pixelHeight"/>
+                    <v:f eqn="sum @10 21600 0"/>
+                  </v:formulas>
+                  <v:path o:extrusionok="f" gradientshapeok="t" o:connecttype="rect"/>
+                  <o:lock v:ext="edit" aspectratio="t"/>
+                </v:shapetype>
+                <v:shape id="Picture 1" o:spid="_x0000_s1027" type="#_x0000_t75" style="position:absolute;width:16719;height:21234;visibility:visible;mso-wrap-style:square" o:gfxdata="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">
+                  <v:imagedata r:id="rId6" o:title=""/>
+                </v:shape>
+                <v:shapetype id="_x0000_t202" coordsize="21600,21600" o:spt="202" path="m,l,21600r21600,l21600,xe">
+                  <v:stroke joinstyle="miter"/>
+                  <v:path gradientshapeok="t" o:connecttype="rect"/>
+                </v:shapetype>
+                <v:shape id="Text Box 2" o:spid="_x0000_s1028" type="#_x0000_t202" style="position:absolute;left:-874;top:22815;width:18838;height:3867;visibility:visible;mso-wrap-style:square;v-text-anchor:top" o:gfxdata="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" filled="f" stroked="f">
+                  <v:textbox style="mso-fit-shape-to-text:t">
+                    <w:txbxContent>
+                      <w:p>
+                        <w:pPr>
+                          <w:jc w:val="center"/>
+                          <w:rPr>
+                            <w:b/>
+                            <w:bCs/>
+                            <w:lang w:val="en-US"/>
+                          </w:rPr>
+                        </w:pPr>
+                        <w:r>
+                          <w:rPr>
+                            <w:b/>
+                            <w:bCs/>
+                          </w:rPr>
+                          <w:t>Option 1</w:t>
+                        </w:r>
+                        <w:r>
+                          <w:rPr>
+                            <w:b/>
+                            <w:bCs/>
+                          </w:rPr>
+                          <w:t xml:space="preserve">. </w:t>
+                        </w:r>
+                        <w:r>
+                          <w:t>Water Tank 1</w:t>
+                        </w:r>
+                      </w:p>
+                    </w:txbxContent>
+                  </v:textbox>
+                </v:shape>
+              </v:group>
+            </w:pict>
+          </mc:Fallback>
+        </mc:AlternateContent>
+      </w:r>
+    </w:p>
+    <w:p>
+      <w:pPr>
+        <w:rPr>
+          <w:lang w:val="en-US"/>
+        </w:rPr>
+      </w:pPr>
+    </w:p>
+    <w:p>
+      <w:pPr>
+        <w:rPr>
+          <w:lang w:val="en-US"/>
+        </w:rPr>
+      </w:pPr>
+    </w:p>
+    <w:p>
+      <w:pPr>
+        <w:rPr>
+          <w:lang w:val="en-US"/>
+        </w:rPr>
+      </w:pPr>
+    </w:p>
+    <w:p>
+      <w:pPr>
+        <w:rPr>
+          <w:lang w:val="en-US"/>
+        </w:rPr>
+      </w:pPr>
+    </w:p>
+    <w:p>
+      <w:pPr>
+        <w:rPr>
+          <w:lang w:val="en-US"/>
+        </w:rPr>
+      </w:pPr>
+    </w:p>
+    <w:p>
+      <w:pPr>
+        <w:rPr>
+          <w:lang w:val="en-US"/>
+        </w:rPr>
+      </w:pPr>
+    </w:p>
     <w:p/>
     <w:p/>
     <w:p/>
     <w:p/>
+    <w:p>
+      <w:pPr>
+        <w:pStyle w:val="Heading2"/>
+      </w:pPr>
+      <w:r>
+        <w:t>Object Features</w:t>
+      </w:r>
+    </w:p>
     <w:sectPr>
       <w:pgSz w:w="11906" w:h="16838"/>
       <w:pgMar w:top="1417" w:right="1701" w:bottom="1417" w:left="1701" w:header="708" w:footer="708" w:gutter="0"/>
@@ -663,6 +819,101 @@
     </w:sectPr>
   </w:body>
 </w:document>
+</file>
+
+<file path=word/numbering.xml><?xml version="1.0" encoding="utf-8"?>
+<w:numbering xmlns:wpc="http://schemas.microsoft.com/office/word/2010/wordprocessingCanvas" xmlns:cx="http://schemas.microsoft.com/office/drawing/2014/chartex" xmlns:cx1="http://schemas.microsoft.com/office/drawing/2015/9/8/chartex" xmlns:cx2="http://schemas.microsoft.com/office/drawing/2015/10/21/chartex" xmlns:cx3="http://schemas.microsoft.com/office/drawing/2016/5/9/chartex" xmlns:cx4="http://schemas.microsoft.com/office/drawing/2016/5/10/chartex" xmlns:cx5="http://schemas.microsoft.com/office/drawing/2016/5/11/chartex" xmlns:cx6="http://schemas.microsoft.com/office/drawing/2016/5/12/chartex" xmlns:cx7="http://schemas.microsoft.com/office/drawing/2016/5/13/chartex" xmlns:cx8="http://schemas.microsoft.com/office/drawing/2016/5/14/chartex" xmlns:mc="http://schemas.openxmlformats.org/markup-compatibility/2006" xmlns:aink="http://schemas.microsoft.com/office/drawing/2016/ink" xmlns:am3d="http://schemas.microsoft.com/office/drawing/2017/model3d" xmlns:o="urn:schemas-microsoft-com:office:office" xmlns:oel="http://schemas.microsoft.com/office/2019/extlst" xmlns:r="http://schemas.openxmlformats.org/officeDocument/2006/relationships" xmlns:m="http://schemas.openxmlformats.org/officeDocument/2006/math" xmlns:v="urn:schemas-microsoft-com:vml" xmlns:wp14="http://schemas.microsoft.com/office/word/2010/wordprocessingDrawing" xmlns:wp="http://schemas.openxmlformats.org/drawingml/2006/wordprocessingDrawing" xmlns:w10="urn:schemas-microsoft-com:office:word" xmlns:w="http://schemas.openxmlformats.org/wordprocessingml/2006/main" xmlns:w14="http://schemas.microsoft.com/office/word/2010/wordml" xmlns:w15="http://schemas.microsoft.com/office/word/2012/wordml" xmlns:w16cex="http://schemas.microsoft.com/office/word/2018/wordml/cex" xmlns:w16cid="http://schemas.microsoft.com/office/word/2016/wordml/cid" xmlns:w16="http://schemas.microsoft.com/office/word/2018/wordml" xmlns:w16sdtdh="http://schemas.microsoft.com/office/word/2020/wordml/sdtdatahash" xmlns:w16se="http://schemas.microsoft.com/office/word/2015/wordml/symex" xmlns:wpg="http://schemas.microsoft.com/office/word/2010/wordprocessingGroup" xmlns:wpi="http://schemas.microsoft.com/office/word/2010/wordprocessingInk" xmlns:wne="http://schemas.microsoft.com/office/word/2006/wordml" xmlns:wps="http://schemas.microsoft.com/office/word/2010/wordprocessingShape" mc:Ignorable="w14 w15 w16se w16cid w16 w16cex w16sdtdh wp14">
+  <w:abstractNum w:abstractNumId="0" w15:restartNumberingAfterBreak="0">
+    <w:nsid w:val="6DF767EC"/>
+    <w:multiLevelType w:val="hybridMultilevel"/>
+    <w:tmpl w:val="4B742306"/>
+    <w:lvl w:ilvl="0" w:tplc="2990E0AE">
+      <w:start w:val="1"/>
+      <w:numFmt w:val="decimal"/>
+      <w:pStyle w:val="Heading2"/>
+      <w:lvlText w:val="%1."/>
+      <w:lvlJc w:val="left"/>
+      <w:pPr>
+        <w:ind w:left="720" w:hanging="360"/>
+      </w:pPr>
+    </w:lvl>
+    <w:lvl w:ilvl="1" w:tplc="0C0A0019" w:tentative="1">
+      <w:start w:val="1"/>
+      <w:numFmt w:val="lowerLetter"/>
+      <w:lvlText w:val="%2."/>
+      <w:lvlJc w:val="left"/>
+      <w:pPr>
+        <w:ind w:left="1440" w:hanging="360"/>
+      </w:pPr>
+    </w:lvl>
+    <w:lvl w:ilvl="2" w:tplc="0C0A001B" w:tentative="1">
+      <w:start w:val="1"/>
+      <w:numFmt w:val="lowerRoman"/>
+      <w:lvlText w:val="%3."/>
+      <w:lvlJc w:val="right"/>
+      <w:pPr>
+        <w:ind w:left="2160" w:hanging="180"/>
+      </w:pPr>
+    </w:lvl>
+    <w:lvl w:ilvl="3" w:tplc="0C0A000F" w:tentative="1">
+      <w:start w:val="1"/>
+      <w:numFmt w:val="decimal"/>
+      <w:lvlText w:val="%4."/>
+      <w:lvlJc w:val="left"/>
+      <w:pPr>
+        <w:ind w:left="2880" w:hanging="360"/>
+      </w:pPr>
+    </w:lvl>
+    <w:lvl w:ilvl="4" w:tplc="0C0A0019" w:tentative="1">
+      <w:start w:val="1"/>
+      <w:numFmt w:val="lowerLetter"/>
+      <w:lvlText w:val="%5."/>
+      <w:lvlJc w:val="left"/>
+      <w:pPr>
+        <w:ind w:left="3600" w:hanging="360"/>
+      </w:pPr>
+    </w:lvl>
+    <w:lvl w:ilvl="5" w:tplc="0C0A001B" w:tentative="1">
+      <w:start w:val="1"/>
+      <w:numFmt w:val="lowerRoman"/>
+      <w:lvlText w:val="%6."/>
+      <w:lvlJc w:val="right"/>
+      <w:pPr>
+        <w:ind w:left="4320" w:hanging="180"/>
+      </w:pPr>
+    </w:lvl>
+    <w:lvl w:ilvl="6" w:tplc="0C0A000F" w:tentative="1">
+      <w:start w:val="1"/>
+      <w:numFmt w:val="decimal"/>
+      <w:lvlText w:val="%7."/>
+      <w:lvlJc w:val="left"/>
+      <w:pPr>
+        <w:ind w:left="5040" w:hanging="360"/>
+      </w:pPr>
+    </w:lvl>
+    <w:lvl w:ilvl="7" w:tplc="0C0A0019" w:tentative="1">
+      <w:start w:val="1"/>
+      <w:numFmt w:val="lowerLetter"/>
+      <w:lvlText w:val="%8."/>
+      <w:lvlJc w:val="left"/>
+      <w:pPr>
+        <w:ind w:left="5760" w:hanging="360"/>
+      </w:pPr>
+    </w:lvl>
+    <w:lvl w:ilvl="8" w:tplc="0C0A001B" w:tentative="1">
+      <w:start w:val="1"/>
+      <w:numFmt w:val="lowerRoman"/>
+      <w:lvlText w:val="%9."/>
+      <w:lvlJc w:val="right"/>
+      <w:pPr>
+        <w:ind w:left="6480" w:hanging="180"/>
+      </w:pPr>
+    </w:lvl>
+  </w:abstractNum>
+  <w:num w:numId="1" w16cid:durableId="1785995144">
+    <w:abstractNumId w:val="0"/>
+  </w:num>
+</w:numbering>
 </file>
 
 <file path=word/styles.xml><?xml version="1.0" encoding="utf-8"?>
@@ -1065,7 +1316,47 @@
   <w:style w:type="paragraph" w:default="1" w:styleId="Normal">
     <w:name w:val="Normal"/>
     <w:qFormat/>
-    <w:rsid w:val="001A0836"/>
+    <w:rsid w:val="008A4089"/>
+  </w:style>
+  <w:style w:type="paragraph" w:styleId="Heading1">
+    <w:name w:val="heading 1"/>
+    <w:basedOn w:val="Normal"/>
+    <w:next w:val="Normal"/>
+    <w:link w:val="Heading1Char"/>
+    <w:uiPriority w:val="9"/>
+    <w:qFormat/>
+    <w:rsid w:val="008A4089"/>
+    <w:pPr>
+      <w:outlineLvl w:val="0"/>
+    </w:pPr>
+    <w:rPr>
+      <w:b/>
+      <w:bCs/>
+      <w:sz w:val="28"/>
+      <w:szCs w:val="28"/>
+      <w:lang w:val="en-US"/>
+    </w:rPr>
+  </w:style>
+  <w:style w:type="paragraph" w:styleId="Heading2">
+    <w:name w:val="heading 2"/>
+    <w:basedOn w:val="ListParagraph"/>
+    <w:next w:val="Normal"/>
+    <w:link w:val="Heading2Char"/>
+    <w:uiPriority w:val="9"/>
+    <w:unhideWhenUsed/>
+    <w:qFormat/>
+    <w:rsid w:val="008A4089"/>
+    <w:pPr>
+      <w:numPr>
+        <w:numId w:val="1"/>
+      </w:numPr>
+      <w:outlineLvl w:val="1"/>
+    </w:pPr>
+    <w:rPr>
+      <w:b/>
+      <w:bCs/>
+      <w:lang w:val="en-US"/>
+    </w:rPr>
   </w:style>
   <w:style w:type="character" w:default="1" w:styleId="DefaultParagraphFont">
     <w:name w:val="Default Paragraph Font"/>
@@ -1123,6 +1414,32 @@
         <w:insideV w:val="single" w:sz="4" w:space="0" w:color="auto"/>
       </w:tblBorders>
     </w:tblPr>
+  </w:style>
+  <w:style w:type="character" w:customStyle="1" w:styleId="Heading1Char">
+    <w:name w:val="Heading 1 Char"/>
+    <w:basedOn w:val="DefaultParagraphFont"/>
+    <w:link w:val="Heading1"/>
+    <w:uiPriority w:val="9"/>
+    <w:rsid w:val="008A4089"/>
+    <w:rPr>
+      <w:b/>
+      <w:bCs/>
+      <w:sz w:val="28"/>
+      <w:szCs w:val="28"/>
+      <w:lang w:val="en-US"/>
+    </w:rPr>
+  </w:style>
+  <w:style w:type="character" w:customStyle="1" w:styleId="Heading2Char">
+    <w:name w:val="Heading 2 Char"/>
+    <w:basedOn w:val="DefaultParagraphFont"/>
+    <w:link w:val="Heading2"/>
+    <w:uiPriority w:val="9"/>
+    <w:rsid w:val="008A4089"/>
+    <w:rPr>
+      <w:b/>
+      <w:bCs/>
+      <w:lang w:val="en-US"/>
+    </w:rPr>
   </w:style>
 </w:styles>
 </file>

</xml_diff>